<commit_message>
Klassediagram for OC15 og OC16 + rettelser til OC15
</commit_message>
<xml_diff>
--- a/Documentation/03 - Analysis/Operations kontrakter/OC 15 beregnSigmaB.docx
+++ b/Documentation/03 - Analysis/Operations kontrakter/OC 15 beregnSigmaB.docx
@@ -187,8 +187,6 @@
         </w:rPr>
         <w:t>UC6</w:t>
       </w:r>
-      <w:bookmarkStart w:id="0" w:name="_GoBack"/>
-      <w:bookmarkEnd w:id="0"/>
     </w:p>
     <w:p>
       <w:pPr>
@@ -352,7 +350,30 @@
           <w:sz w:val="28"/>
           <w:szCs w:val="28"/>
         </w:rPr>
-        <w:t xml:space="preserve"> e af E eksisterer</w:t>
+        <w:t xml:space="preserve"> e af </w:t>
+      </w:r>
+      <w:proofErr w:type="spellStart"/>
+      <w:r>
+        <w:rPr>
+          <w:sz w:val="28"/>
+          <w:szCs w:val="28"/>
+        </w:rPr>
+        <w:t>HalvProfilhoejde</w:t>
+      </w:r>
+      <w:proofErr w:type="spellEnd"/>
+      <w:r>
+        <w:rPr>
+          <w:sz w:val="28"/>
+          <w:szCs w:val="28"/>
+        </w:rPr>
+        <w:t>(E)</w:t>
+      </w:r>
+      <w:r>
+        <w:rPr>
+          <w:sz w:val="28"/>
+          <w:szCs w:val="28"/>
+        </w:rPr>
+        <w:t xml:space="preserve"> eksisterer</w:t>
       </w:r>
     </w:p>
     <w:p>
@@ -508,7 +529,15 @@
           <w:sz w:val="28"/>
           <w:szCs w:val="28"/>
         </w:rPr>
-        <w:t>SigmaB</w:t>
+        <w:t>s</w:t>
+      </w:r>
+      <w:r>
+        <w:rPr>
+          <w:rFonts w:eastAsiaTheme="minorEastAsia"/>
+          <w:sz w:val="28"/>
+          <w:szCs w:val="28"/>
+        </w:rPr>
+        <w:t>igmaB</w:t>
       </w:r>
       <w:proofErr w:type="spellEnd"/>
       <w:r>
@@ -561,7 +590,15 @@
           <w:sz w:val="28"/>
           <w:szCs w:val="28"/>
         </w:rPr>
-        <w:t>SigmaB</w:t>
+        <w:t>s</w:t>
+      </w:r>
+      <w:r>
+        <w:rPr>
+          <w:rFonts w:eastAsiaTheme="minorEastAsia"/>
+          <w:sz w:val="28"/>
+          <w:szCs w:val="28"/>
+        </w:rPr>
+        <w:t>igmaB</w:t>
       </w:r>
       <w:proofErr w:type="spellEnd"/>
       <w:r>
@@ -578,7 +615,15 @@
           <w:sz w:val="28"/>
           <w:szCs w:val="28"/>
         </w:rPr>
-        <w:t xml:space="preserve"> associeret med I.</w:t>
+        <w:t xml:space="preserve"> associeret med i</w:t>
+      </w:r>
+      <w:r>
+        <w:rPr>
+          <w:rFonts w:eastAsiaTheme="minorEastAsia"/>
+          <w:sz w:val="28"/>
+          <w:szCs w:val="28"/>
+        </w:rPr>
+        <w:t>.</w:t>
       </w:r>
     </w:p>
     <w:p>
@@ -596,7 +641,15 @@
           <w:sz w:val="28"/>
           <w:szCs w:val="28"/>
         </w:rPr>
-        <w:t>Sig</w:t>
+        <w:t>s</w:t>
+      </w:r>
+      <w:r>
+        <w:rPr>
+          <w:rFonts w:eastAsiaTheme="minorEastAsia"/>
+          <w:sz w:val="28"/>
+          <w:szCs w:val="28"/>
+        </w:rPr>
+        <w:t>ig</w:t>
       </w:r>
       <w:r>
         <w:rPr>
@@ -621,23 +674,45 @@
           <w:sz w:val="28"/>
           <w:szCs w:val="28"/>
         </w:rPr>
-        <w:t xml:space="preserve"> associeret med E.</w:t>
-      </w:r>
-    </w:p>
-    <w:p>
-      <w:pPr>
-        <w:rPr>
-          <w:rFonts w:eastAsiaTheme="minorEastAsia"/>
-          <w:sz w:val="28"/>
-          <w:szCs w:val="28"/>
-        </w:rPr>
-      </w:pPr>
-      <w:r>
-        <w:rPr>
-          <w:sz w:val="28"/>
-          <w:szCs w:val="28"/>
-        </w:rPr>
-        <w:t xml:space="preserve">sigmaB.nmm2 blev beregnet som </w:t>
+        <w:t xml:space="preserve"> associeret med e</w:t>
+      </w:r>
+      <w:r>
+        <w:rPr>
+          <w:rFonts w:eastAsiaTheme="minorEastAsia"/>
+          <w:sz w:val="28"/>
+          <w:szCs w:val="28"/>
+        </w:rPr>
+        <w:t>.</w:t>
+      </w:r>
+    </w:p>
+    <w:p>
+      <w:pPr>
+        <w:rPr>
+          <w:rFonts w:eastAsiaTheme="minorEastAsia"/>
+          <w:sz w:val="28"/>
+          <w:szCs w:val="28"/>
+        </w:rPr>
+      </w:pPr>
+      <w:r>
+        <w:rPr>
+          <w:sz w:val="28"/>
+          <w:szCs w:val="28"/>
+        </w:rPr>
+        <w:t>sigmaB.</w:t>
+      </w:r>
+      <w:r>
+        <w:rPr>
+          <w:sz w:val="28"/>
+          <w:szCs w:val="28"/>
+        </w:rPr>
+        <w:t>sigmaBN</w:t>
+      </w:r>
+      <w:r>
+        <w:rPr>
+          <w:sz w:val="28"/>
+          <w:szCs w:val="28"/>
+        </w:rPr>
+        <w:t xml:space="preserve">mm2 blev beregnet som </w:t>
       </w:r>
       <m:oMath>
         <m:sSub>
@@ -756,11 +831,26 @@
       </w:pPr>
       <w:r>
         <w:rPr>
-          <w:rFonts w:eastAsiaTheme="minorEastAsia"/>
-          <w:sz w:val="28"/>
-          <w:szCs w:val="28"/>
-        </w:rPr>
-        <w:t xml:space="preserve">sigmaB.nmm2 blev sat </w:t>
+          <w:sz w:val="28"/>
+          <w:szCs w:val="28"/>
+        </w:rPr>
+        <w:t>sigmaB.</w:t>
+      </w:r>
+      <w:r>
+        <w:rPr>
+          <w:rFonts w:eastAsiaTheme="minorEastAsia"/>
+          <w:sz w:val="28"/>
+          <w:szCs w:val="28"/>
+        </w:rPr>
+        <w:t>sigmaBN</w:t>
+      </w:r>
+      <w:r>
+        <w:rPr>
+          <w:rFonts w:eastAsiaTheme="minorEastAsia"/>
+          <w:sz w:val="28"/>
+          <w:szCs w:val="28"/>
+        </w:rPr>
+        <w:t xml:space="preserve">mm2 blev sat </w:t>
       </w:r>
       <w:proofErr w:type="gramStart"/>
       <w:r>
@@ -769,15 +859,7 @@
           <w:sz w:val="28"/>
           <w:szCs w:val="28"/>
         </w:rPr>
-        <w:t>ti</w:t>
-      </w:r>
-      <w:r>
-        <w:rPr>
-          <w:rFonts w:eastAsiaTheme="minorEastAsia"/>
-          <w:sz w:val="28"/>
-          <w:szCs w:val="28"/>
-        </w:rPr>
-        <w:t xml:space="preserve">l </w:t>
+        <w:t xml:space="preserve">til </w:t>
       </w:r>
       <w:r>
         <w:rPr>
@@ -1034,11 +1116,28 @@
       </w:pPr>
       <w:r>
         <w:rPr>
-          <w:rFonts w:eastAsiaTheme="minorEastAsia"/>
-          <w:sz w:val="28"/>
-          <w:szCs w:val="28"/>
-        </w:rPr>
-        <w:t>sigmaB.nmm2 blev præsenteret</w:t>
+          <w:sz w:val="28"/>
+          <w:szCs w:val="28"/>
+        </w:rPr>
+        <w:t>sigmaB.</w:t>
+      </w:r>
+      <w:bookmarkStart w:id="0" w:name="_GoBack"/>
+      <w:bookmarkEnd w:id="0"/>
+      <w:r>
+        <w:rPr>
+          <w:rFonts w:eastAsiaTheme="minorEastAsia"/>
+          <w:sz w:val="28"/>
+          <w:szCs w:val="28"/>
+        </w:rPr>
+        <w:t>sigmaBN</w:t>
+      </w:r>
+      <w:r>
+        <w:rPr>
+          <w:rFonts w:eastAsiaTheme="minorEastAsia"/>
+          <w:sz w:val="28"/>
+          <w:szCs w:val="28"/>
+        </w:rPr>
+        <w:t>mm2 blev præsenteret</w:t>
       </w:r>
     </w:p>
     <w:p>
@@ -1817,7 +1916,7 @@
   <a:extraClrSchemeLst/>
   <a:extLst>
     <a:ext uri="{05A4C25C-085E-4340-85A3-A5531E510DB2}">
-      <thm15:themeFamily xmlns:thm15="http://schemas.microsoft.com/office/thememl/2012/main" xmlns="" name="Office Theme" id="{62F939B6-93AF-4DB8-9C6B-D6C7DFDC589F}" vid="{4A3C46E8-61CC-4603-A589-7422A47A8E4A}"/>
+      <thm15:themeFamily xmlns="" xmlns:thm15="http://schemas.microsoft.com/office/thememl/2012/main" name="Office Theme" id="{62F939B6-93AF-4DB8-9C6B-D6C7DFDC589F}" vid="{4A3C46E8-61CC-4603-A589-7422A47A8E4A}"/>
     </a:ext>
   </a:extLst>
 </a:theme>

</xml_diff>